<commit_message>
Lab report and updated TestProgram.cpp
</commit_message>
<xml_diff>
--- a/Lab04/Lab 4 Report.docx
+++ b/Lab04/Lab 4 Report.docx
@@ -1280,6 +1280,9 @@
           </w:tcPr>
           <w:p>
             <w:r>
+              <w:rPr>
+                <w:highlight w:val="yellow"/>
+              </w:rPr>
               <w:t>Derived</w:t>
             </w:r>
           </w:p>
@@ -1469,6 +1472,9 @@
           </w:tcPr>
           <w:p>
             <w:r>
+              <w:rPr>
+                <w:highlight w:val="yellow"/>
+              </w:rPr>
               <w:t>Derived</w:t>
             </w:r>
           </w:p>
@@ -1549,6 +1555,303 @@
       </w:r>
     </w:p>
     <w:p>
+      <w:r>
+        <w:rPr>
+          <w:noProof/>
+        </w:rPr>
+        <w:drawing>
+          <wp:inline distT="0" distB="0" distL="0" distR="0" wp14:anchorId="5BFB9F91" wp14:editId="091F86A8">
+            <wp:extent cx="5943600" cy="3120390"/>
+            <wp:effectExtent l="0" t="0" r="0" b="3810"/>
+            <wp:docPr id="1" name="Picture 1"/>
+            <wp:cNvGraphicFramePr>
+              <a:graphicFrameLocks xmlns:a="http://schemas.openxmlformats.org/drawingml/2006/main" noChangeAspect="1"/>
+            </wp:cNvGraphicFramePr>
+            <a:graphic xmlns:a="http://schemas.openxmlformats.org/drawingml/2006/main">
+              <a:graphicData uri="http://schemas.openxmlformats.org/drawingml/2006/picture">
+                <pic:pic xmlns:pic="http://schemas.openxmlformats.org/drawingml/2006/picture">
+                  <pic:nvPicPr>
+                    <pic:cNvPr id="1" name=""/>
+                    <pic:cNvPicPr/>
+                  </pic:nvPicPr>
+                  <pic:blipFill>
+                    <a:blip r:embed="rId5"/>
+                    <a:stretch>
+                      <a:fillRect/>
+                    </a:stretch>
+                  </pic:blipFill>
+                  <pic:spPr>
+                    <a:xfrm>
+                      <a:off x="0" y="0"/>
+                      <a:ext cx="5943600" cy="3120390"/>
+                    </a:xfrm>
+                    <a:prstGeom prst="rect">
+                      <a:avLst/>
+                    </a:prstGeom>
+                  </pic:spPr>
+                </pic:pic>
+              </a:graphicData>
+            </a:graphic>
+          </wp:inline>
+        </w:drawing>
+      </w:r>
+    </w:p>
+    <w:p>
+      <w:r>
+        <w:t xml:space="preserve">One thing we did not predict was that the move function that was used </w:t>
+      </w:r>
+      <w:r>
+        <w:t>when a fish was declared as an animal. We thought that because it was a virtual function that the derived class would be called, but the base class move function was called instead. This is because if a fish or horse is declared as an animal it does not have access to the derived move function so it calls the base class move. All other predictions met our expectations</w:t>
+      </w:r>
+    </w:p>
+    <w:p>
+      <w:r>
+        <w:br w:type="page"/>
+      </w:r>
+    </w:p>
+    <w:p>
+      <w:pPr>
+        <w:spacing w:before="360" w:after="120" w:line="240" w:lineRule="auto"/>
+      </w:pPr>
+      <w:r>
+        <w:rPr>
+          <w:sz w:val="32"/>
+          <w:szCs w:val="32"/>
+          <w:u w:val="single"/>
+        </w:rPr>
+        <w:lastRenderedPageBreak/>
+        <w:t>Compilation Instructions</w:t>
+      </w:r>
+    </w:p>
+    <w:p>
+      <w:pPr>
+        <w:spacing w:after="0" w:line="240" w:lineRule="auto"/>
+      </w:pPr>
+      <w:r>
+        <w:t>This has been tested by creating a new project within Visual Studios with the following options:</w:t>
+      </w:r>
+    </w:p>
+    <w:p>
+      <w:pPr>
+        <w:spacing w:after="0" w:line="240" w:lineRule="auto"/>
+      </w:pPr>
+    </w:p>
+    <w:p>
+      <w:pPr>
+        <w:spacing w:after="0" w:line="240" w:lineRule="auto"/>
+      </w:pPr>
+      <w:r>
+        <w:t>Win32 Console Application</w:t>
+      </w:r>
+    </w:p>
+    <w:p>
+      <w:pPr>
+        <w:spacing w:after="0" w:line="240" w:lineRule="auto"/>
+      </w:pPr>
+      <w:r>
+        <w:t>Create directory for solution OFF</w:t>
+      </w:r>
+    </w:p>
+    <w:p>
+      <w:pPr>
+        <w:spacing w:after="0" w:line="240" w:lineRule="auto"/>
+      </w:pPr>
+      <w:r>
+        <w:t>Empty project ON</w:t>
+      </w:r>
+    </w:p>
+    <w:p>
+      <w:pPr>
+        <w:spacing w:after="0" w:line="240" w:lineRule="auto"/>
+      </w:pPr>
+      <w:r>
+        <w:t>Precompiled header OFF</w:t>
+      </w:r>
+    </w:p>
+    <w:p>
+      <w:pPr>
+        <w:spacing w:after="0" w:line="240" w:lineRule="auto"/>
+      </w:pPr>
+      <w:r>
+        <w:t>SDL OFF</w:t>
+      </w:r>
+    </w:p>
+    <w:p>
+      <w:pPr>
+        <w:spacing w:after="0" w:line="240" w:lineRule="auto"/>
+      </w:pPr>
+    </w:p>
+    <w:p>
+      <w:pPr>
+        <w:spacing w:after="0" w:line="240" w:lineRule="auto"/>
+      </w:pPr>
+      <w:r>
+        <w:t>Then:</w:t>
+      </w:r>
+    </w:p>
+    <w:p>
+      <w:pPr>
+        <w:spacing w:after="0" w:line="240" w:lineRule="auto"/>
+      </w:pPr>
+      <w:r>
+        <w:t xml:space="preserve">Add the following files to the </w:t>
+      </w:r>
+      <w:proofErr w:type="spellStart"/>
+      <w:r>
+        <w:t>projext</w:t>
+      </w:r>
+      <w:proofErr w:type="spellEnd"/>
+      <w:r>
+        <w:t>:</w:t>
+      </w:r>
+    </w:p>
+    <w:p>
+      <w:pPr>
+        <w:numPr>
+          <w:ilvl w:val="0"/>
+          <w:numId w:val="1"/>
+        </w:numPr>
+        <w:spacing w:after="0" w:line="240" w:lineRule="auto"/>
+        <w:ind w:hanging="360"/>
+      </w:pPr>
+      <w:r>
+        <w:t>TestProgram.</w:t>
+      </w:r>
+      <w:r>
+        <w:t xml:space="preserve">cpp </w:t>
+      </w:r>
+    </w:p>
+    <w:p>
+      <w:pPr>
+        <w:numPr>
+          <w:ilvl w:val="0"/>
+          <w:numId w:val="1"/>
+        </w:numPr>
+        <w:spacing w:after="0" w:line="240" w:lineRule="auto"/>
+        <w:ind w:hanging="360"/>
+      </w:pPr>
+      <w:r>
+        <w:t>Horse</w:t>
+      </w:r>
+      <w:r>
+        <w:t>.cpp to the project</w:t>
+      </w:r>
+    </w:p>
+    <w:p>
+      <w:pPr>
+        <w:numPr>
+          <w:ilvl w:val="0"/>
+          <w:numId w:val="1"/>
+        </w:numPr>
+        <w:spacing w:after="0" w:line="240" w:lineRule="auto"/>
+        <w:ind w:hanging="360"/>
+      </w:pPr>
+      <w:proofErr w:type="spellStart"/>
+      <w:r>
+        <w:t>Horse</w:t>
+      </w:r>
+      <w:r>
+        <w:t>.h</w:t>
+      </w:r>
+      <w:proofErr w:type="spellEnd"/>
+      <w:r>
+        <w:t xml:space="preserve"> to the project</w:t>
+      </w:r>
+    </w:p>
+    <w:p>
+      <w:pPr>
+        <w:numPr>
+          <w:ilvl w:val="0"/>
+          <w:numId w:val="1"/>
+        </w:numPr>
+        <w:spacing w:after="0" w:line="240" w:lineRule="auto"/>
+        <w:ind w:hanging="360"/>
+      </w:pPr>
+      <w:r>
+        <w:t>Fish.cpp to the project</w:t>
+      </w:r>
+    </w:p>
+    <w:p>
+      <w:pPr>
+        <w:numPr>
+          <w:ilvl w:val="0"/>
+          <w:numId w:val="1"/>
+        </w:numPr>
+        <w:spacing w:after="0" w:line="240" w:lineRule="auto"/>
+        <w:ind w:hanging="360"/>
+      </w:pPr>
+      <w:proofErr w:type="spellStart"/>
+      <w:r>
+        <w:t>Fish.h</w:t>
+      </w:r>
+      <w:proofErr w:type="spellEnd"/>
+      <w:r>
+        <w:t xml:space="preserve"> to the project</w:t>
+      </w:r>
+    </w:p>
+    <w:p>
+      <w:pPr>
+        <w:spacing w:after="0" w:line="240" w:lineRule="auto"/>
+      </w:pPr>
+    </w:p>
+    <w:p>
+      <w:pPr>
+        <w:spacing w:after="0" w:line="240" w:lineRule="auto"/>
+      </w:pPr>
+      <w:r>
+        <w:t>Build and run.</w:t>
+      </w:r>
+    </w:p>
+    <w:p>
+      <w:pPr>
+        <w:spacing w:after="0" w:line="240" w:lineRule="auto"/>
+      </w:pPr>
+    </w:p>
+    <w:p>
+      <w:pPr>
+        <w:spacing w:before="360" w:after="120" w:line="240" w:lineRule="auto"/>
+      </w:pPr>
+      <w:r>
+        <w:rPr>
+          <w:sz w:val="32"/>
+          <w:szCs w:val="32"/>
+          <w:u w:val="single"/>
+        </w:rPr>
+        <w:t>Contribution of Team Members</w:t>
+      </w:r>
+    </w:p>
+    <w:p>
+      <w:r>
+        <w:t>Amongst the individual functions,</w:t>
+      </w:r>
+    </w:p>
+    <w:p>
+      <w:r>
+        <w:t>Kyle O’Connor did task 1</w:t>
+      </w:r>
+    </w:p>
+    <w:p>
+      <w:r>
+        <w:t xml:space="preserve">Saylee </w:t>
+      </w:r>
+      <w:proofErr w:type="spellStart"/>
+      <w:r>
+        <w:t>Dharne</w:t>
+      </w:r>
+      <w:proofErr w:type="spellEnd"/>
+      <w:r>
+        <w:t xml:space="preserve"> did task 2</w:t>
+      </w:r>
+    </w:p>
+    <w:p>
+      <w:r>
+        <w:t>Evan Akers did part of task 2, fixing the derived declarations as animal, and the lab report</w:t>
+      </w:r>
+    </w:p>
+    <w:p>
+      <w:r>
+        <w:t>Smit Patel did task 3</w:t>
+      </w:r>
       <w:bookmarkStart w:id="0" w:name="_GoBack"/>
       <w:bookmarkEnd w:id="0"/>
     </w:p>
@@ -1560,6 +1863,100 @@
     </w:sectPr>
   </w:body>
 </w:document>
+</file>
+
+<file path=word/numbering.xml><?xml version="1.0" encoding="utf-8"?>
+<w:numbering xmlns:wpc="http://schemas.microsoft.com/office/word/2010/wordprocessingCanvas" xmlns:cx="http://schemas.microsoft.com/office/drawing/2014/chartex" xmlns:cx1="http://schemas.microsoft.com/office/drawing/2015/9/8/chartex" xmlns:cx2="http://schemas.microsoft.com/office/drawing/2015/10/21/chartex" xmlns:cx3="http://schemas.microsoft.com/office/drawing/2016/5/9/chartex" xmlns:cx4="http://schemas.microsoft.com/office/drawing/2016/5/10/chartex" xmlns:cx5="http://schemas.microsoft.com/office/drawing/2016/5/11/chartex" xmlns:mc="http://schemas.openxmlformats.org/markup-compatibility/2006" xmlns:o="urn:schemas-microsoft-com:office:office" xmlns:r="http://schemas.openxmlformats.org/officeDocument/2006/relationships" xmlns:m="http://schemas.openxmlformats.org/officeDocument/2006/math" xmlns:v="urn:schemas-microsoft-com:vml" xmlns:wp14="http://schemas.microsoft.com/office/word/2010/wordprocessingDrawing" xmlns:wp="http://schemas.openxmlformats.org/drawingml/2006/wordprocessingDrawing" xmlns:w10="urn:schemas-microsoft-com:office:word" xmlns:w="http://schemas.openxmlformats.org/wordprocessingml/2006/main" xmlns:w14="http://schemas.microsoft.com/office/word/2010/wordml" xmlns:w15="http://schemas.microsoft.com/office/word/2012/wordml" xmlns:w16se="http://schemas.microsoft.com/office/word/2015/wordml/symex" xmlns:wpg="http://schemas.microsoft.com/office/word/2010/wordprocessingGroup" xmlns:wpi="http://schemas.microsoft.com/office/word/2010/wordprocessingInk" xmlns:wne="http://schemas.microsoft.com/office/word/2006/wordml" xmlns:wps="http://schemas.microsoft.com/office/word/2010/wordprocessingShape" mc:Ignorable="w14 w15 w16se wp14">
+  <w:abstractNum w:abstractNumId="0" w15:restartNumberingAfterBreak="0">
+    <w:nsid w:val="4E560851"/>
+    <w:multiLevelType w:val="multilevel"/>
+    <w:tmpl w:val="957C4FEC"/>
+    <w:lvl w:ilvl="0">
+      <w:start w:val="1"/>
+      <w:numFmt w:val="decimal"/>
+      <w:lvlText w:val="%1."/>
+      <w:lvlJc w:val="left"/>
+      <w:pPr>
+        <w:ind w:left="720" w:firstLine="360"/>
+      </w:pPr>
+    </w:lvl>
+    <w:lvl w:ilvl="1">
+      <w:start w:val="1"/>
+      <w:numFmt w:val="decimal"/>
+      <w:lvlText w:val="%2."/>
+      <w:lvlJc w:val="left"/>
+      <w:pPr>
+        <w:ind w:left="1440" w:firstLine="1080"/>
+      </w:pPr>
+    </w:lvl>
+    <w:lvl w:ilvl="2">
+      <w:start w:val="1"/>
+      <w:numFmt w:val="decimal"/>
+      <w:lvlText w:val="%3."/>
+      <w:lvlJc w:val="left"/>
+      <w:pPr>
+        <w:ind w:left="2160" w:firstLine="1800"/>
+      </w:pPr>
+    </w:lvl>
+    <w:lvl w:ilvl="3">
+      <w:start w:val="1"/>
+      <w:numFmt w:val="decimal"/>
+      <w:lvlText w:val="%4."/>
+      <w:lvlJc w:val="left"/>
+      <w:pPr>
+        <w:ind w:left="2880" w:firstLine="2520"/>
+      </w:pPr>
+    </w:lvl>
+    <w:lvl w:ilvl="4">
+      <w:start w:val="1"/>
+      <w:numFmt w:val="decimal"/>
+      <w:lvlText w:val="%5."/>
+      <w:lvlJc w:val="left"/>
+      <w:pPr>
+        <w:ind w:left="3600" w:firstLine="3240"/>
+      </w:pPr>
+    </w:lvl>
+    <w:lvl w:ilvl="5">
+      <w:start w:val="1"/>
+      <w:numFmt w:val="decimal"/>
+      <w:lvlText w:val="%6."/>
+      <w:lvlJc w:val="left"/>
+      <w:pPr>
+        <w:ind w:left="4320" w:firstLine="3960"/>
+      </w:pPr>
+    </w:lvl>
+    <w:lvl w:ilvl="6">
+      <w:start w:val="1"/>
+      <w:numFmt w:val="decimal"/>
+      <w:lvlText w:val="%7."/>
+      <w:lvlJc w:val="left"/>
+      <w:pPr>
+        <w:ind w:left="5040" w:firstLine="4680"/>
+      </w:pPr>
+    </w:lvl>
+    <w:lvl w:ilvl="7">
+      <w:start w:val="1"/>
+      <w:numFmt w:val="decimal"/>
+      <w:lvlText w:val="%8."/>
+      <w:lvlJc w:val="left"/>
+      <w:pPr>
+        <w:ind w:left="5760" w:firstLine="5400"/>
+      </w:pPr>
+    </w:lvl>
+    <w:lvl w:ilvl="8">
+      <w:start w:val="1"/>
+      <w:numFmt w:val="decimal"/>
+      <w:lvlText w:val="%9."/>
+      <w:lvlJc w:val="left"/>
+      <w:pPr>
+        <w:ind w:left="6480" w:firstLine="6120"/>
+      </w:pPr>
+    </w:lvl>
+  </w:abstractNum>
+  <w:num w:numId="1">
+    <w:abstractNumId w:val="0"/>
+  </w:num>
+</w:numbering>
 </file>
 
 <file path=word/styles.xml><?xml version="1.0" encoding="utf-8"?>

</xml_diff>

<commit_message>
Updated lab report with predictions for task 2
</commit_message>
<xml_diff>
--- a/Lab04/Lab 4 Report.docx
+++ b/Lab04/Lab 4 Report.docx
@@ -35,17 +35,8 @@
           <w:sz w:val="28"/>
           <w:szCs w:val="28"/>
         </w:rPr>
-        <w:t xml:space="preserve">Saylee </w:t>
-      </w:r>
-      <w:proofErr w:type="spellStart"/>
-      <w:r>
-        <w:rPr>
-          <w:sz w:val="28"/>
-          <w:szCs w:val="28"/>
-        </w:rPr>
-        <w:t>Dharne</w:t>
-      </w:r>
-      <w:proofErr w:type="spellEnd"/>
+        <w:t>Saylee Dharne</w:t>
+      </w:r>
     </w:p>
     <w:p>
       <w:r>
@@ -192,13 +183,8 @@
             <w:hideMark/>
           </w:tcPr>
           <w:p>
-            <w:proofErr w:type="spellStart"/>
-            <w:r>
-              <w:t>getAge</w:t>
-            </w:r>
-            <w:proofErr w:type="spellEnd"/>
-            <w:r>
-              <w:t>()</w:t>
+            <w:r>
+              <w:t>getAge()</w:t>
             </w:r>
           </w:p>
         </w:tc>
@@ -214,13 +200,8 @@
             <w:hideMark/>
           </w:tcPr>
           <w:p>
-            <w:proofErr w:type="spellStart"/>
-            <w:r>
-              <w:t>setAge</w:t>
-            </w:r>
-            <w:proofErr w:type="spellEnd"/>
-            <w:r>
-              <w:t>()</w:t>
+            <w:r>
+              <w:t>setAge()</w:t>
             </w:r>
           </w:p>
         </w:tc>
@@ -253,13 +234,8 @@
             <w:hideMark/>
           </w:tcPr>
           <w:p>
-            <w:proofErr w:type="spellStart"/>
-            <w:r>
-              <w:t>getName</w:t>
-            </w:r>
-            <w:proofErr w:type="spellEnd"/>
-            <w:r>
-              <w:t>()</w:t>
+            <w:r>
+              <w:t>getName()</w:t>
             </w:r>
           </w:p>
         </w:tc>
@@ -275,13 +251,8 @@
             <w:hideMark/>
           </w:tcPr>
           <w:p>
-            <w:proofErr w:type="spellStart"/>
-            <w:r>
-              <w:t>setName</w:t>
-            </w:r>
-            <w:proofErr w:type="spellEnd"/>
-            <w:r>
-              <w:t>()</w:t>
+            <w:r>
+              <w:t>setName()</w:t>
             </w:r>
           </w:p>
         </w:tc>
@@ -560,6 +531,14 @@
       <w:r>
         <w:lastRenderedPageBreak/>
         <w:t>Task 2</w:t>
+      </w:r>
+    </w:p>
+    <w:p>
+      <w:r>
+        <w:t xml:space="preserve">For the member variables and functions associated with age and name, we predicted that they would reference the base class because they are not overridden in the derived classes. Derived specific </w:t>
+      </w:r>
+      <w:r>
+        <w:t>attributes like isMini or freshwater would be referenced to the derived class because they are not available to the base class. We also predicted that derived classes declared as animals would call base function eat, but not move because it is virtual.</w:t>
       </w:r>
     </w:p>
     <w:tbl>
@@ -713,11 +692,9 @@
             </w:tcBorders>
           </w:tcPr>
           <w:p>
-            <w:proofErr w:type="spellStart"/>
             <w:r>
               <w:t>isMini</w:t>
             </w:r>
-            <w:proofErr w:type="spellEnd"/>
           </w:p>
         </w:tc>
         <w:tc>
@@ -732,13 +709,8 @@
           </w:tcPr>
           <w:p>
             <w:r>
-              <w:t xml:space="preserve">Getters and setters for </w:t>
-            </w:r>
-            <w:proofErr w:type="spellStart"/>
-            <w:r>
-              <w:t>isMini</w:t>
-            </w:r>
-            <w:proofErr w:type="spellEnd"/>
+              <w:t>Getters and setters for isMini</w:t>
+            </w:r>
           </w:p>
         </w:tc>
         <w:tc>
@@ -752,11 +724,9 @@
             </w:tcBorders>
           </w:tcPr>
           <w:p>
-            <w:proofErr w:type="spellStart"/>
             <w:r>
               <w:t>freshWater</w:t>
             </w:r>
-            <w:proofErr w:type="spellEnd"/>
           </w:p>
         </w:tc>
         <w:tc>
@@ -771,13 +741,8 @@
           </w:tcPr>
           <w:p>
             <w:r>
-              <w:t xml:space="preserve">Getters and setters for </w:t>
-            </w:r>
-            <w:proofErr w:type="spellStart"/>
-            <w:r>
-              <w:t>freshWater</w:t>
-            </w:r>
-            <w:proofErr w:type="spellEnd"/>
+              <w:t>Getters and setters for freshWater</w:t>
+            </w:r>
           </w:p>
         </w:tc>
       </w:tr>
@@ -1300,178 +1265,6 @@
           </w:tcPr>
           <w:p>
             <w:r>
-              <w:t>Derived</w:t>
-            </w:r>
-          </w:p>
-        </w:tc>
-        <w:tc>
-          <w:tcPr>
-            <w:tcW w:w="1047" w:type="dxa"/>
-            <w:tcBorders>
-              <w:top w:val="single" w:sz="4" w:space="0" w:color="auto"/>
-              <w:left w:val="single" w:sz="4" w:space="0" w:color="auto"/>
-              <w:bottom w:val="single" w:sz="4" w:space="0" w:color="auto"/>
-              <w:right w:val="single" w:sz="4" w:space="0" w:color="auto"/>
-            </w:tcBorders>
-            <w:hideMark/>
-          </w:tcPr>
-          <w:p>
-            <w:r>
-              <w:t>Derived</w:t>
-            </w:r>
-          </w:p>
-        </w:tc>
-        <w:tc>
-          <w:tcPr>
-            <w:tcW w:w="1232" w:type="dxa"/>
-            <w:tcBorders>
-              <w:top w:val="single" w:sz="4" w:space="0" w:color="auto"/>
-              <w:left w:val="single" w:sz="4" w:space="0" w:color="auto"/>
-              <w:bottom w:val="single" w:sz="4" w:space="0" w:color="auto"/>
-              <w:right w:val="single" w:sz="4" w:space="0" w:color="auto"/>
-            </w:tcBorders>
-            <w:hideMark/>
-          </w:tcPr>
-          <w:p>
-            <w:r>
-              <w:t>N/A</w:t>
-            </w:r>
-          </w:p>
-        </w:tc>
-        <w:tc>
-          <w:tcPr>
-            <w:tcW w:w="1232" w:type="dxa"/>
-            <w:tcBorders>
-              <w:top w:val="single" w:sz="4" w:space="0" w:color="auto"/>
-              <w:left w:val="single" w:sz="4" w:space="0" w:color="auto"/>
-              <w:bottom w:val="single" w:sz="4" w:space="0" w:color="auto"/>
-              <w:right w:val="single" w:sz="4" w:space="0" w:color="auto"/>
-            </w:tcBorders>
-            <w:hideMark/>
-          </w:tcPr>
-          <w:p>
-            <w:r>
-              <w:t>N/A</w:t>
-            </w:r>
-          </w:p>
-        </w:tc>
-      </w:tr>
-      <w:tr>
-        <w:tc>
-          <w:tcPr>
-            <w:tcW w:w="1051" w:type="dxa"/>
-            <w:tcBorders>
-              <w:top w:val="single" w:sz="4" w:space="0" w:color="auto"/>
-              <w:left w:val="single" w:sz="4" w:space="0" w:color="auto"/>
-              <w:bottom w:val="single" w:sz="4" w:space="0" w:color="auto"/>
-              <w:right w:val="single" w:sz="4" w:space="0" w:color="auto"/>
-            </w:tcBorders>
-            <w:hideMark/>
-          </w:tcPr>
-          <w:p>
-            <w:r>
-              <w:t>Base Class- Fish</w:t>
-            </w:r>
-          </w:p>
-        </w:tc>
-        <w:tc>
-          <w:tcPr>
-            <w:tcW w:w="1100" w:type="dxa"/>
-            <w:tcBorders>
-              <w:top w:val="single" w:sz="4" w:space="0" w:color="auto"/>
-              <w:left w:val="single" w:sz="4" w:space="0" w:color="auto"/>
-              <w:bottom w:val="single" w:sz="4" w:space="0" w:color="auto"/>
-              <w:right w:val="single" w:sz="4" w:space="0" w:color="auto"/>
-            </w:tcBorders>
-            <w:hideMark/>
-          </w:tcPr>
-          <w:p>
-            <w:r>
-              <w:t>Base</w:t>
-            </w:r>
-          </w:p>
-        </w:tc>
-        <w:tc>
-          <w:tcPr>
-            <w:tcW w:w="924" w:type="dxa"/>
-            <w:tcBorders>
-              <w:top w:val="single" w:sz="4" w:space="0" w:color="auto"/>
-              <w:left w:val="single" w:sz="4" w:space="0" w:color="auto"/>
-              <w:bottom w:val="single" w:sz="4" w:space="0" w:color="auto"/>
-              <w:right w:val="single" w:sz="4" w:space="0" w:color="auto"/>
-            </w:tcBorders>
-            <w:hideMark/>
-          </w:tcPr>
-          <w:p>
-            <w:r>
-              <w:t>Base</w:t>
-            </w:r>
-          </w:p>
-        </w:tc>
-        <w:tc>
-          <w:tcPr>
-            <w:tcW w:w="870" w:type="dxa"/>
-            <w:tcBorders>
-              <w:top w:val="single" w:sz="4" w:space="0" w:color="auto"/>
-              <w:left w:val="single" w:sz="4" w:space="0" w:color="auto"/>
-              <w:bottom w:val="single" w:sz="4" w:space="0" w:color="auto"/>
-              <w:right w:val="single" w:sz="4" w:space="0" w:color="auto"/>
-            </w:tcBorders>
-            <w:hideMark/>
-          </w:tcPr>
-          <w:p>
-            <w:r>
-              <w:t>Base</w:t>
-            </w:r>
-          </w:p>
-        </w:tc>
-        <w:tc>
-          <w:tcPr>
-            <w:tcW w:w="1100" w:type="dxa"/>
-            <w:tcBorders>
-              <w:top w:val="single" w:sz="4" w:space="0" w:color="auto"/>
-              <w:left w:val="single" w:sz="4" w:space="0" w:color="auto"/>
-              <w:bottom w:val="single" w:sz="4" w:space="0" w:color="auto"/>
-              <w:right w:val="single" w:sz="4" w:space="0" w:color="auto"/>
-            </w:tcBorders>
-            <w:hideMark/>
-          </w:tcPr>
-          <w:p>
-            <w:r>
-              <w:t>Base</w:t>
-            </w:r>
-          </w:p>
-        </w:tc>
-        <w:tc>
-          <w:tcPr>
-            <w:tcW w:w="916" w:type="dxa"/>
-            <w:tcBorders>
-              <w:top w:val="single" w:sz="4" w:space="0" w:color="auto"/>
-              <w:left w:val="single" w:sz="4" w:space="0" w:color="auto"/>
-              <w:bottom w:val="single" w:sz="4" w:space="0" w:color="auto"/>
-              <w:right w:val="single" w:sz="4" w:space="0" w:color="auto"/>
-            </w:tcBorders>
-            <w:hideMark/>
-          </w:tcPr>
-          <w:p>
-            <w:r>
-              <w:t>Base</w:t>
-            </w:r>
-          </w:p>
-        </w:tc>
-        <w:tc>
-          <w:tcPr>
-            <w:tcW w:w="1090" w:type="dxa"/>
-            <w:tcBorders>
-              <w:top w:val="single" w:sz="4" w:space="0" w:color="auto"/>
-              <w:left w:val="single" w:sz="4" w:space="0" w:color="auto"/>
-              <w:bottom w:val="single" w:sz="4" w:space="0" w:color="auto"/>
-              <w:right w:val="single" w:sz="4" w:space="0" w:color="auto"/>
-            </w:tcBorders>
-            <w:hideMark/>
-          </w:tcPr>
-          <w:p>
-            <w:r>
               <w:rPr>
                 <w:highlight w:val="yellow"/>
               </w:rPr>
@@ -1481,6 +1274,184 @@
         </w:tc>
         <w:tc>
           <w:tcPr>
+            <w:tcW w:w="1047" w:type="dxa"/>
+            <w:tcBorders>
+              <w:top w:val="single" w:sz="4" w:space="0" w:color="auto"/>
+              <w:left w:val="single" w:sz="4" w:space="0" w:color="auto"/>
+              <w:bottom w:val="single" w:sz="4" w:space="0" w:color="auto"/>
+              <w:right w:val="single" w:sz="4" w:space="0" w:color="auto"/>
+            </w:tcBorders>
+            <w:hideMark/>
+          </w:tcPr>
+          <w:p>
+            <w:r>
+              <w:rPr>
+                <w:highlight w:val="yellow"/>
+              </w:rPr>
+              <w:t>Derived</w:t>
+            </w:r>
+          </w:p>
+        </w:tc>
+        <w:tc>
+          <w:tcPr>
+            <w:tcW w:w="1232" w:type="dxa"/>
+            <w:tcBorders>
+              <w:top w:val="single" w:sz="4" w:space="0" w:color="auto"/>
+              <w:left w:val="single" w:sz="4" w:space="0" w:color="auto"/>
+              <w:bottom w:val="single" w:sz="4" w:space="0" w:color="auto"/>
+              <w:right w:val="single" w:sz="4" w:space="0" w:color="auto"/>
+            </w:tcBorders>
+            <w:hideMark/>
+          </w:tcPr>
+          <w:p>
+            <w:r>
+              <w:t>N/A</w:t>
+            </w:r>
+          </w:p>
+        </w:tc>
+        <w:tc>
+          <w:tcPr>
+            <w:tcW w:w="1232" w:type="dxa"/>
+            <w:tcBorders>
+              <w:top w:val="single" w:sz="4" w:space="0" w:color="auto"/>
+              <w:left w:val="single" w:sz="4" w:space="0" w:color="auto"/>
+              <w:bottom w:val="single" w:sz="4" w:space="0" w:color="auto"/>
+              <w:right w:val="single" w:sz="4" w:space="0" w:color="auto"/>
+            </w:tcBorders>
+            <w:hideMark/>
+          </w:tcPr>
+          <w:p>
+            <w:r>
+              <w:t>N/A</w:t>
+            </w:r>
+          </w:p>
+        </w:tc>
+      </w:tr>
+      <w:tr>
+        <w:tc>
+          <w:tcPr>
+            <w:tcW w:w="1051" w:type="dxa"/>
+            <w:tcBorders>
+              <w:top w:val="single" w:sz="4" w:space="0" w:color="auto"/>
+              <w:left w:val="single" w:sz="4" w:space="0" w:color="auto"/>
+              <w:bottom w:val="single" w:sz="4" w:space="0" w:color="auto"/>
+              <w:right w:val="single" w:sz="4" w:space="0" w:color="auto"/>
+            </w:tcBorders>
+            <w:hideMark/>
+          </w:tcPr>
+          <w:p>
+            <w:r>
+              <w:t>Base Class- Fish</w:t>
+            </w:r>
+          </w:p>
+        </w:tc>
+        <w:tc>
+          <w:tcPr>
+            <w:tcW w:w="1100" w:type="dxa"/>
+            <w:tcBorders>
+              <w:top w:val="single" w:sz="4" w:space="0" w:color="auto"/>
+              <w:left w:val="single" w:sz="4" w:space="0" w:color="auto"/>
+              <w:bottom w:val="single" w:sz="4" w:space="0" w:color="auto"/>
+              <w:right w:val="single" w:sz="4" w:space="0" w:color="auto"/>
+            </w:tcBorders>
+            <w:hideMark/>
+          </w:tcPr>
+          <w:p>
+            <w:r>
+              <w:t>Base</w:t>
+            </w:r>
+          </w:p>
+        </w:tc>
+        <w:tc>
+          <w:tcPr>
+            <w:tcW w:w="924" w:type="dxa"/>
+            <w:tcBorders>
+              <w:top w:val="single" w:sz="4" w:space="0" w:color="auto"/>
+              <w:left w:val="single" w:sz="4" w:space="0" w:color="auto"/>
+              <w:bottom w:val="single" w:sz="4" w:space="0" w:color="auto"/>
+              <w:right w:val="single" w:sz="4" w:space="0" w:color="auto"/>
+            </w:tcBorders>
+            <w:hideMark/>
+          </w:tcPr>
+          <w:p>
+            <w:r>
+              <w:t>Base</w:t>
+            </w:r>
+          </w:p>
+        </w:tc>
+        <w:tc>
+          <w:tcPr>
+            <w:tcW w:w="870" w:type="dxa"/>
+            <w:tcBorders>
+              <w:top w:val="single" w:sz="4" w:space="0" w:color="auto"/>
+              <w:left w:val="single" w:sz="4" w:space="0" w:color="auto"/>
+              <w:bottom w:val="single" w:sz="4" w:space="0" w:color="auto"/>
+              <w:right w:val="single" w:sz="4" w:space="0" w:color="auto"/>
+            </w:tcBorders>
+            <w:hideMark/>
+          </w:tcPr>
+          <w:p>
+            <w:r>
+              <w:t>Base</w:t>
+            </w:r>
+          </w:p>
+        </w:tc>
+        <w:tc>
+          <w:tcPr>
+            <w:tcW w:w="1100" w:type="dxa"/>
+            <w:tcBorders>
+              <w:top w:val="single" w:sz="4" w:space="0" w:color="auto"/>
+              <w:left w:val="single" w:sz="4" w:space="0" w:color="auto"/>
+              <w:bottom w:val="single" w:sz="4" w:space="0" w:color="auto"/>
+              <w:right w:val="single" w:sz="4" w:space="0" w:color="auto"/>
+            </w:tcBorders>
+            <w:hideMark/>
+          </w:tcPr>
+          <w:p>
+            <w:r>
+              <w:t>Base</w:t>
+            </w:r>
+          </w:p>
+        </w:tc>
+        <w:tc>
+          <w:tcPr>
+            <w:tcW w:w="916" w:type="dxa"/>
+            <w:tcBorders>
+              <w:top w:val="single" w:sz="4" w:space="0" w:color="auto"/>
+              <w:left w:val="single" w:sz="4" w:space="0" w:color="auto"/>
+              <w:bottom w:val="single" w:sz="4" w:space="0" w:color="auto"/>
+              <w:right w:val="single" w:sz="4" w:space="0" w:color="auto"/>
+            </w:tcBorders>
+            <w:hideMark/>
+          </w:tcPr>
+          <w:p>
+            <w:r>
+              <w:t>Base</w:t>
+            </w:r>
+          </w:p>
+        </w:tc>
+        <w:tc>
+          <w:tcPr>
+            <w:tcW w:w="1090" w:type="dxa"/>
+            <w:tcBorders>
+              <w:top w:val="single" w:sz="4" w:space="0" w:color="auto"/>
+              <w:left w:val="single" w:sz="4" w:space="0" w:color="auto"/>
+              <w:bottom w:val="single" w:sz="4" w:space="0" w:color="auto"/>
+              <w:right w:val="single" w:sz="4" w:space="0" w:color="auto"/>
+            </w:tcBorders>
+            <w:hideMark/>
+          </w:tcPr>
+          <w:p>
+            <w:r>
+              <w:rPr>
+                <w:highlight w:val="yellow"/>
+              </w:rPr>
+              <w:t>Derived</w:t>
+            </w:r>
+          </w:p>
+        </w:tc>
+        <w:tc>
+          <w:tcPr>
             <w:tcW w:w="913" w:type="dxa"/>
             <w:tcBorders>
               <w:top w:val="single" w:sz="4" w:space="0" w:color="auto"/>
@@ -1525,7 +1496,15 @@
             <w:hideMark/>
           </w:tcPr>
           <w:p>
-            <w:r>
+            <w:pPr>
+              <w:rPr>
+                <w:highlight w:val="yellow"/>
+              </w:rPr>
+            </w:pPr>
+            <w:r>
+              <w:rPr>
+                <w:highlight w:val="yellow"/>
+              </w:rPr>
               <w:t>Derived</w:t>
             </w:r>
           </w:p>
@@ -1542,7 +1521,15 @@
             <w:hideMark/>
           </w:tcPr>
           <w:p>
-            <w:r>
+            <w:pPr>
+              <w:rPr>
+                <w:highlight w:val="yellow"/>
+              </w:rPr>
+            </w:pPr>
+            <w:r>
+              <w:rPr>
+                <w:highlight w:val="yellow"/>
+              </w:rPr>
               <w:t>Derived</w:t>
             </w:r>
           </w:p>
@@ -1601,7 +1588,22 @@
         <w:t xml:space="preserve">One thing we did not predict was that the move function that was used </w:t>
       </w:r>
       <w:r>
-        <w:t>when a fish was declared as an animal. We thought that because it was a virtual function that the derived class would be called, but the base class move function was called instead. This is because if a fish or horse is declared as an animal it does not have access to the derived move function so it calls the base class move. All other predictions met our expectations</w:t>
+        <w:t xml:space="preserve">when a fish was declared as an </w:t>
+      </w:r>
+      <w:r>
+        <w:lastRenderedPageBreak/>
+        <w:t>animal. We thought that because it was a virtual function that the derived class would be called, but the base class move function was called instead. This is because if a fish or horse is declared as an animal it does not have access to the derived move function so it calls the base class move.</w:t>
+      </w:r>
+      <w:r>
+        <w:t xml:space="preserve"> We also expected the derived member variables and functions to be available to derived classes declared as animals but that did not compile because the base class can’t reference the derived members.</w:t>
+      </w:r>
+      <w:bookmarkStart w:id="0" w:name="_GoBack"/>
+      <w:bookmarkEnd w:id="0"/>
+      <w:r>
+        <w:t xml:space="preserve"> </w:t>
+      </w:r>
+      <w:r>
+        <w:t xml:space="preserve"> All other predictions met our expectations</w:t>
       </w:r>
     </w:p>
     <w:p>
@@ -1694,15 +1696,7 @@
         <w:spacing w:after="0" w:line="240" w:lineRule="auto"/>
       </w:pPr>
       <w:r>
-        <w:t xml:space="preserve">Add the following files to the </w:t>
-      </w:r>
-      <w:proofErr w:type="spellStart"/>
-      <w:r>
-        <w:t>projext</w:t>
-      </w:r>
-      <w:proofErr w:type="spellEnd"/>
-      <w:r>
-        <w:t>:</w:t>
+        <w:t>Add the following files to the projext:</w:t>
       </w:r>
     </w:p>
     <w:p>
@@ -1746,16 +1740,11 @@
         <w:spacing w:after="0" w:line="240" w:lineRule="auto"/>
         <w:ind w:hanging="360"/>
       </w:pPr>
-      <w:proofErr w:type="spellStart"/>
       <w:r>
         <w:t>Horse</w:t>
       </w:r>
       <w:r>
-        <w:t>.h</w:t>
-      </w:r>
-      <w:proofErr w:type="spellEnd"/>
-      <w:r>
-        <w:t xml:space="preserve"> to the project</w:t>
+        <w:t>.h to the project</w:t>
       </w:r>
     </w:p>
     <w:p>
@@ -1780,13 +1769,8 @@
         <w:spacing w:after="0" w:line="240" w:lineRule="auto"/>
         <w:ind w:hanging="360"/>
       </w:pPr>
-      <w:proofErr w:type="spellStart"/>
-      <w:r>
-        <w:t>Fish.h</w:t>
-      </w:r>
-      <w:proofErr w:type="spellEnd"/>
-      <w:r>
-        <w:t xml:space="preserve"> to the project</w:t>
+      <w:r>
+        <w:t>Fish.h to the project</w:t>
       </w:r>
     </w:p>
     <w:p>
@@ -1832,15 +1816,7 @@
     </w:p>
     <w:p>
       <w:r>
-        <w:t xml:space="preserve">Saylee </w:t>
-      </w:r>
-      <w:proofErr w:type="spellStart"/>
-      <w:r>
-        <w:t>Dharne</w:t>
-      </w:r>
-      <w:proofErr w:type="spellEnd"/>
-      <w:r>
-        <w:t xml:space="preserve"> did task 2</w:t>
+        <w:t>Saylee Dharne did task 2</w:t>
       </w:r>
     </w:p>
     <w:p>
@@ -1852,8 +1828,6 @@
       <w:r>
         <w:t>Smit Patel did task 3</w:t>
       </w:r>
-      <w:bookmarkStart w:id="0" w:name="_GoBack"/>
-      <w:bookmarkEnd w:id="0"/>
     </w:p>
     <w:sectPr>
       <w:pgSz w:w="12240" w:h="15840"/>

</xml_diff>